<commit_message>
EU-66 update  hostel warrant template
</commit_message>
<xml_diff>
--- a/apps/templates/hostel_warrant_template.docx
+++ b/apps/templates/hostel_warrant_template.docx
@@ -65,7 +65,16 @@
           <w:sz w:val="28"/>
           <w:szCs w:val="28"/>
         </w:rPr>
-        <w:t xml:space="preserve">№ __________ серія   </w:t>
+        <w:t xml:space="preserve">№ __________ серія  </w:t>
+      </w:r>
+      <w:r>
+        <w:rPr>
+          <w:rFonts w:eastAsia="Times New Roman" w:cs="Times New Roman"/>
+          <w:color w:val="000000"/>
+          <w:sz w:val="28"/>
+          <w:szCs w:val="28"/>
+        </w:rPr>
+        <w:t xml:space="preserve">_____ </w:t>
       </w:r>
       <w:r>
         <w:rPr>
@@ -75,7 +84,7 @@
           <w:szCs w:val="28"/>
           <w:u w:val="single"/>
         </w:rPr>
-        <w:t xml:space="preserve">  ---    </w:t>
+        <w:t xml:space="preserve">   </w:t>
       </w:r>
     </w:p>
     <w:p>
@@ -106,7 +115,25 @@
           <w:color w:val="000000"/>
           <w:lang w:val="en-US"/>
         </w:rPr>
-        <w:t xml:space="preserve"> {{ university_city }}</w:t>
+        <w:t xml:space="preserve"> {{ </w:t>
+      </w:r>
+      <w:proofErr w:type="spellStart"/>
+      <w:r>
+        <w:rPr>
+          <w:rFonts w:eastAsia="Times New Roman" w:cs="Times New Roman"/>
+          <w:color w:val="000000"/>
+          <w:lang w:val="en-US"/>
+        </w:rPr>
+        <w:t>university_city</w:t>
+      </w:r>
+      <w:proofErr w:type="spellEnd"/>
+      <w:r>
+        <w:rPr>
+          <w:rFonts w:eastAsia="Times New Roman" w:cs="Times New Roman"/>
+          <w:color w:val="000000"/>
+          <w:lang w:val="en-US"/>
+        </w:rPr>
+        <w:t xml:space="preserve"> }}</w:t>
       </w:r>
       <w:r>
         <w:rPr>
@@ -156,7 +183,25 @@
           <w:u w:val="single"/>
           <w:lang w:val="en-US"/>
         </w:rPr>
-        <w:t>{{ created_at.day }}</w:t>
+        <w:t xml:space="preserve">{{ </w:t>
+      </w:r>
+      <w:proofErr w:type="spellStart"/>
+      <w:r>
+        <w:rPr>
+          <w:b/>
+          <w:u w:val="single"/>
+          <w:lang w:val="en-US"/>
+        </w:rPr>
+        <w:t>created_at.day</w:t>
+      </w:r>
+      <w:proofErr w:type="spellEnd"/>
+      <w:r>
+        <w:rPr>
+          <w:b/>
+          <w:u w:val="single"/>
+          <w:lang w:val="en-US"/>
+        </w:rPr>
+        <w:t xml:space="preserve"> }}</w:t>
       </w:r>
       <w:r>
         <w:rPr>
@@ -170,14 +215,48 @@
           <w:u w:val="single"/>
           <w:lang w:val="en-US"/>
         </w:rPr>
-        <w:t>{{ created_at.month }}</w:t>
-      </w:r>
-      <w:r>
-        <w:rPr>
-          <w:b/>
-          <w:lang w:val="en-US"/>
-        </w:rPr>
-        <w:t xml:space="preserve">  {{created_at.year}} </w:t>
+        <w:t xml:space="preserve">{{ </w:t>
+      </w:r>
+      <w:proofErr w:type="spellStart"/>
+      <w:r>
+        <w:rPr>
+          <w:b/>
+          <w:u w:val="single"/>
+          <w:lang w:val="en-US"/>
+        </w:rPr>
+        <w:t>created_at.month</w:t>
+      </w:r>
+      <w:proofErr w:type="spellEnd"/>
+      <w:r>
+        <w:rPr>
+          <w:b/>
+          <w:u w:val="single"/>
+          <w:lang w:val="en-US"/>
+        </w:rPr>
+        <w:t xml:space="preserve"> }}</w:t>
+      </w:r>
+      <w:r>
+        <w:rPr>
+          <w:b/>
+          <w:lang w:val="en-US"/>
+        </w:rPr>
+        <w:t xml:space="preserve">  {{</w:t>
+      </w:r>
+      <w:proofErr w:type="spellStart"/>
+      <w:r>
+        <w:rPr>
+          <w:b/>
+          <w:lang w:val="en-US"/>
+        </w:rPr>
+        <w:t>created_at.year</w:t>
+      </w:r>
+      <w:proofErr w:type="spellEnd"/>
+      <w:r>
+        <w:rPr>
+          <w:b/>
+          <w:lang w:val="en-US"/>
+        </w:rPr>
+        <w:t xml:space="preserve">}} </w:t>
       </w:r>
       <w:r>
         <w:rPr>
@@ -231,7 +310,25 @@
           <w:color w:val="000000"/>
           <w:lang w:val="en-US"/>
         </w:rPr>
-        <w:t>{{ university_name }}</w:t>
+        <w:t xml:space="preserve">{{ </w:t>
+      </w:r>
+      <w:proofErr w:type="spellStart"/>
+      <w:r>
+        <w:rPr>
+          <w:rFonts w:eastAsia="Times New Roman" w:cs="Times New Roman"/>
+          <w:color w:val="000000"/>
+          <w:lang w:val="en-US"/>
+        </w:rPr>
+        <w:t>university_name</w:t>
+      </w:r>
+      <w:proofErr w:type="spellEnd"/>
+      <w:r>
+        <w:rPr>
+          <w:rFonts w:eastAsia="Times New Roman" w:cs="Times New Roman"/>
+          <w:color w:val="000000"/>
+          <w:lang w:val="en-US"/>
+        </w:rPr>
+        <w:t xml:space="preserve"> }}</w:t>
       </w:r>
     </w:p>
     <w:p>
@@ -272,13 +369,83 @@
           <w:u w:val="single"/>
           <w:lang w:val="en-US"/>
         </w:rPr>
-        <w:t>{{ student_full_name.last_name }} {{ student_full_name.first_name }} {{student_full_name.middle_name }}</w:t>
+        <w:t xml:space="preserve">{{ </w:t>
+      </w:r>
+      <w:proofErr w:type="spellStart"/>
+      <w:r>
+        <w:rPr>
+          <w:rFonts w:eastAsia="Times New Roman" w:cs="Times New Roman"/>
+          <w:color w:val="000000"/>
+          <w:u w:val="single"/>
+          <w:lang w:val="en-US"/>
+        </w:rPr>
+        <w:t>student_full_name.last_name</w:t>
+      </w:r>
+      <w:proofErr w:type="spellEnd"/>
+      <w:r>
+        <w:rPr>
+          <w:rFonts w:eastAsia="Times New Roman" w:cs="Times New Roman"/>
+          <w:color w:val="000000"/>
+          <w:u w:val="single"/>
+          <w:lang w:val="en-US"/>
+        </w:rPr>
+        <w:t xml:space="preserve"> }} {{ </w:t>
+      </w:r>
+      <w:proofErr w:type="spellStart"/>
+      <w:r>
+        <w:rPr>
+          <w:rFonts w:eastAsia="Times New Roman" w:cs="Times New Roman"/>
+          <w:color w:val="000000"/>
+          <w:u w:val="single"/>
+          <w:lang w:val="en-US"/>
+        </w:rPr>
+        <w:t>student_full_name.first_name</w:t>
+      </w:r>
+      <w:proofErr w:type="spellEnd"/>
+      <w:r>
+        <w:rPr>
+          <w:rFonts w:eastAsia="Times New Roman" w:cs="Times New Roman"/>
+          <w:color w:val="000000"/>
+          <w:u w:val="single"/>
+          <w:lang w:val="en-US"/>
+        </w:rPr>
+        <w:t xml:space="preserve"> }} {{</w:t>
+      </w:r>
+      <w:proofErr w:type="spellStart"/>
+      <w:r>
+        <w:rPr>
+          <w:rFonts w:eastAsia="Times New Roman" w:cs="Times New Roman"/>
+          <w:color w:val="000000"/>
+          <w:u w:val="single"/>
+          <w:lang w:val="en-US"/>
+        </w:rPr>
+        <w:t>student_full_name.middle_name</w:t>
+      </w:r>
+      <w:proofErr w:type="spellEnd"/>
+      <w:r>
+        <w:rPr>
+          <w:rFonts w:eastAsia="Times New Roman" w:cs="Times New Roman"/>
+          <w:color w:val="000000"/>
+          <w:u w:val="single"/>
+          <w:lang w:val="en-US"/>
+        </w:rPr>
+        <w:t xml:space="preserve"> }}</w:t>
+      </w:r>
+      <w:r>
+        <w:rPr>
+          <w:rFonts w:eastAsia="Times New Roman" w:cs="Times New Roman"/>
+          <w:color w:val="000000"/>
+          <w:u w:val="single"/>
+          <w:lang w:val="en-US"/>
+        </w:rPr>
+        <w:t>,</w:t>
       </w:r>
     </w:p>
     <w:p>
       <w:pPr>
         <w:jc w:val="both"/>
       </w:pPr>
+      <w:proofErr w:type="spellStart"/>
       <w:r>
         <w:rPr>
           <w:rFonts w:eastAsia="Times New Roman" w:cs="Times New Roman"/>
@@ -287,6 +454,7 @@
         </w:rPr>
         <w:t>як</w:t>
       </w:r>
+      <w:proofErr w:type="spellEnd"/>
       <w:r>
         <w:rPr>
           <w:rFonts w:eastAsia="Times New Roman" w:cs="Times New Roman"/>
@@ -309,6 +477,7 @@
         </w:rPr>
         <w:t>}</w:t>
       </w:r>
+      <w:proofErr w:type="spellStart"/>
       <w:r>
         <w:rPr>
           <w:rFonts w:eastAsia="Times New Roman" w:cs="Times New Roman"/>
@@ -317,6 +486,7 @@
         </w:rPr>
         <w:t>ий</w:t>
       </w:r>
+      <w:proofErr w:type="spellEnd"/>
       <w:r>
         <w:rPr>
           <w:rFonts w:eastAsia="Times New Roman" w:cs="Times New Roman"/>
@@ -450,6 +620,31 @@
           <w:color w:val="000000"/>
         </w:rPr>
         <w:t xml:space="preserve"> </w:t>
+      </w:r>
+      <w:r>
+        <w:rPr>
+          <w:rFonts w:eastAsia="Times New Roman" w:cs="Times New Roman"/>
+          <w:bCs/>
+          <w:color w:val="000000"/>
+          <w:lang w:val="ru-RU"/>
+        </w:rPr>
+        <w:t>буд</w:t>
+      </w:r>
+      <w:r>
+        <w:rPr>
+          <w:rFonts w:eastAsia="Times New Roman" w:cs="Times New Roman"/>
+          <w:bCs/>
+          <w:color w:val="000000"/>
+        </w:rPr>
+        <w:t xml:space="preserve">. </w:t>
+      </w:r>
+      <w:r>
+        <w:rPr>
+          <w:rFonts w:eastAsia="Times New Roman" w:cs="Times New Roman"/>
+          <w:bCs/>
+          <w:color w:val="000000"/>
+        </w:rPr>
+        <w:t>№</w:t>
       </w:r>
       <w:r>
         <w:rPr>
@@ -635,7 +830,25 @@
                 <w:color w:val="000000"/>
                 <w:lang w:val="en-US"/>
               </w:rPr>
-              <w:t xml:space="preserve">  {{ faculty_shortname }}</w:t>
+              <w:t xml:space="preserve"> {{ </w:t>
+            </w:r>
+            <w:proofErr w:type="spellStart"/>
+            <w:r>
+              <w:rPr>
+                <w:rFonts w:eastAsia="Times New Roman" w:cs="Times New Roman"/>
+                <w:color w:val="000000"/>
+                <w:lang w:val="en-US"/>
+              </w:rPr>
+              <w:t>faculty_shortname</w:t>
+            </w:r>
+            <w:proofErr w:type="spellEnd"/>
+            <w:r>
+              <w:rPr>
+                <w:rFonts w:eastAsia="Times New Roman" w:cs="Times New Roman"/>
+                <w:color w:val="000000"/>
+                <w:lang w:val="en-US"/>
+              </w:rPr>
+              <w:t xml:space="preserve"> }}</w:t>
             </w:r>
           </w:p>
         </w:tc>
@@ -656,14 +869,62 @@
                 <w:rFonts w:eastAsia="Times New Roman" w:cs="Times New Roman"/>
                 <w:color w:val="000000"/>
               </w:rPr>
-              <w:t xml:space="preserve">_____________                                     </w:t>
+              <w:t xml:space="preserve">_____________             </w:t>
             </w:r>
             <w:r>
               <w:rPr>
                 <w:rFonts w:eastAsia="Times New Roman" w:cs="Times New Roman"/>
                 <w:lang w:val="en-US"/>
               </w:rPr>
-              <w:t>{{ dean_full_name.last_name }} {{ dean_full_name.first_name }} {{ dean_full_name.middle_name }}</w:t>
+              <w:t xml:space="preserve">{{ </w:t>
+            </w:r>
+            <w:proofErr w:type="spellStart"/>
+            <w:r>
+              <w:rPr>
+                <w:rFonts w:eastAsia="Times New Roman" w:cs="Times New Roman"/>
+                <w:lang w:val="en-US"/>
+              </w:rPr>
+              <w:t>dean_full_name.last_name</w:t>
+            </w:r>
+            <w:proofErr w:type="spellEnd"/>
+            <w:r>
+              <w:rPr>
+                <w:rFonts w:eastAsia="Times New Roman" w:cs="Times New Roman"/>
+                <w:lang w:val="en-US"/>
+              </w:rPr>
+              <w:t xml:space="preserve"> }} {{ </w:t>
+            </w:r>
+            <w:proofErr w:type="spellStart"/>
+            <w:r>
+              <w:rPr>
+                <w:rFonts w:eastAsia="Times New Roman" w:cs="Times New Roman"/>
+                <w:lang w:val="en-US"/>
+              </w:rPr>
+              <w:t>dean_full_name.first_name</w:t>
+            </w:r>
+            <w:proofErr w:type="spellEnd"/>
+            <w:r>
+              <w:rPr>
+                <w:rFonts w:eastAsia="Times New Roman" w:cs="Times New Roman"/>
+                <w:lang w:val="en-US"/>
+              </w:rPr>
+              <w:t xml:space="preserve"> }} {{ </w:t>
+            </w:r>
+            <w:proofErr w:type="spellStart"/>
+            <w:r>
+              <w:rPr>
+                <w:rFonts w:eastAsia="Times New Roman" w:cs="Times New Roman"/>
+                <w:lang w:val="en-US"/>
+              </w:rPr>
+              <w:t>dean_full_name.middle_name</w:t>
+            </w:r>
+            <w:proofErr w:type="spellEnd"/>
+            <w:r>
+              <w:rPr>
+                <w:rFonts w:eastAsia="Times New Roman" w:cs="Times New Roman"/>
+                <w:lang w:val="en-US"/>
+              </w:rPr>
+              <w:t xml:space="preserve"> }}</w:t>
             </w:r>
           </w:p>
           <w:p>

</xml_diff>